<commit_message>
Nothing but just solved few more problems, reached 350+ problems in LC
</commit_message>
<xml_diff>
--- a/Notes/dp.docx
+++ b/Notes/dp.docx
@@ -287,6 +287,189 @@
         </w:rPr>
         <w:t>3. Copy the recurrence and write</w:t>
       </w:r>
+    </w:p>
+    <w:p>
+      <w:pPr>
+        <w:pStyle w:val="ListParagraph"/>
+        <w:numPr>
+          <w:ilvl w:val="0"/>
+          <w:numId w:val="1"/>
+        </w:numPr>
+        <w:rPr>
+          <w:lang w:val="en-US"/>
+        </w:rPr>
+      </w:pPr>
+      <w:r>
+        <w:rPr>
+          <w:sz w:val="36"/>
+          <w:szCs w:val="36"/>
+          <w:lang w:val="en-US"/>
+        </w:rPr>
+        <w:t xml:space="preserve">When you solve questions like -&gt; if you solve in one way you will get one answer and if you solve in another way you’ll get another answer then mostly you need to use </w:t>
+      </w:r>
+      <w:r>
+        <w:rPr>
+          <w:b/>
+          <w:bCs/>
+          <w:sz w:val="36"/>
+          <w:szCs w:val="36"/>
+          <w:lang w:val="en-US"/>
+        </w:rPr>
+        <w:t>Partition DP.</w:t>
+      </w:r>
+    </w:p>
+    <w:p>
+      <w:pPr>
+        <w:ind w:left="360"/>
+        <w:rPr>
+          <w:sz w:val="36"/>
+          <w:szCs w:val="36"/>
+          <w:lang w:val="en-US"/>
+        </w:rPr>
+      </w:pPr>
+      <w:r>
+        <w:rPr>
+          <w:sz w:val="36"/>
+          <w:szCs w:val="36"/>
+          <w:lang w:val="en-US"/>
+        </w:rPr>
+        <w:t>Whenever there are multiple ways to solve and they ask you to find the best possible answer you should use partition d</w:t>
+      </w:r>
+      <w:r>
+        <w:rPr>
+          <w:sz w:val="36"/>
+          <w:szCs w:val="36"/>
+          <w:lang w:val="en-US"/>
+        </w:rPr>
+        <w:t>o.</w:t>
+      </w:r>
+    </w:p>
+    <w:p>
+      <w:pPr>
+        <w:pStyle w:val="ListParagraph"/>
+        <w:numPr>
+          <w:ilvl w:val="0"/>
+          <w:numId w:val="2"/>
+        </w:numPr>
+        <w:rPr>
+          <w:sz w:val="36"/>
+          <w:szCs w:val="36"/>
+          <w:lang w:val="en-US"/>
+        </w:rPr>
+      </w:pPr>
+      <w:r>
+        <w:rPr>
+          <w:sz w:val="36"/>
+          <w:szCs w:val="36"/>
+          <w:lang w:val="en-US"/>
+        </w:rPr>
+        <w:t>Rules:</w:t>
+      </w:r>
+    </w:p>
+    <w:p>
+      <w:pPr>
+        <w:pStyle w:val="ListParagraph"/>
+        <w:numPr>
+          <w:ilvl w:val="0"/>
+          <w:numId w:val="2"/>
+        </w:numPr>
+        <w:rPr>
+          <w:sz w:val="36"/>
+          <w:szCs w:val="36"/>
+          <w:lang w:val="en-US"/>
+        </w:rPr>
+      </w:pPr>
+      <w:r>
+        <w:rPr>
+          <w:sz w:val="36"/>
+          <w:szCs w:val="36"/>
+          <w:lang w:val="en-US"/>
+        </w:rPr>
+        <w:t>Start with an entire block / array</w:t>
+      </w:r>
+      <w:r>
+        <w:rPr>
+          <w:sz w:val="36"/>
+          <w:szCs w:val="36"/>
+          <w:lang w:val="en-US"/>
+        </w:rPr>
+        <w:t xml:space="preserve"> (ex: f(i,j)</w:t>
+      </w:r>
+      <w:r>
+        <w:rPr>
+          <w:sz w:val="36"/>
+          <w:szCs w:val="36"/>
+          <w:lang w:val="en-US"/>
+        </w:rPr>
+        <w:t>, you need to figure where your entire block lies</w:t>
+      </w:r>
+      <w:r>
+        <w:rPr>
+          <w:sz w:val="36"/>
+          <w:szCs w:val="36"/>
+          <w:lang w:val="en-US"/>
+        </w:rPr>
+        <w:t>)</w:t>
+      </w:r>
+    </w:p>
+    <w:p>
+      <w:pPr>
+        <w:pStyle w:val="ListParagraph"/>
+        <w:numPr>
+          <w:ilvl w:val="0"/>
+          <w:numId w:val="2"/>
+        </w:numPr>
+        <w:rPr>
+          <w:sz w:val="36"/>
+          <w:szCs w:val="36"/>
+          <w:lang w:val="en-US"/>
+        </w:rPr>
+      </w:pPr>
+      <w:r>
+        <w:rPr>
+          <w:sz w:val="36"/>
+          <w:szCs w:val="36"/>
+          <w:lang w:val="en-US"/>
+        </w:rPr>
+        <w:t>Try all partitions</w:t>
+      </w:r>
+      <w:r>
+        <w:rPr>
+          <w:sz w:val="36"/>
+          <w:szCs w:val="36"/>
+          <w:lang w:val="en-US"/>
+        </w:rPr>
+        <w:t xml:space="preserve"> (ex: run a loop to try all poss..)</w:t>
+      </w:r>
+    </w:p>
+    <w:p>
+      <w:pPr>
+        <w:pStyle w:val="ListParagraph"/>
+        <w:numPr>
+          <w:ilvl w:val="0"/>
+          <w:numId w:val="2"/>
+        </w:numPr>
+        <w:rPr>
+          <w:sz w:val="36"/>
+          <w:szCs w:val="36"/>
+          <w:lang w:val="en-US"/>
+        </w:rPr>
+      </w:pPr>
+      <w:r>
+        <w:rPr>
+          <w:sz w:val="36"/>
+          <w:szCs w:val="36"/>
+          <w:lang w:val="en-US"/>
+        </w:rPr>
+        <w:t>Return the best possible 2 partitions</w:t>
+      </w:r>
+    </w:p>
+    <w:p>
+      <w:pPr>
+        <w:rPr>
+          <w:lang w:val="en-US"/>
+        </w:rPr>
+      </w:pPr>
     </w:p>
     <w:sectPr>
       <w:headerReference w:type="default" r:id="rId7"/>

</xml_diff>